<commit_message>
Project report - updates
</commit_message>
<xml_diff>
--- a/Actionable_Insights_from_Student_Feedback_Sentiment_Analysis.docx
+++ b/Actionable_Insights_from_Student_Feedback_Sentiment_Analysis.docx
@@ -3699,17 +3699,6 @@
     <w:p>
       <w:pPr>
         <w:pStyle w:val="NormalWeb"/>
-        <w:spacing w:before="0" w:beforeAutospacing="0" w:after="0" w:afterAutospacing="0"/>
-        <w:jc w:val="both"/>
-        <w:rPr>
-          <w:rFonts w:ascii="Calibri" w:hAnsi="Calibri" w:cs="Calibri"/>
-          <w:color w:val="0E101A"/>
-        </w:rPr>
-      </w:pPr>
-    </w:p>
-    <w:p>
-      <w:pPr>
-        <w:pStyle w:val="NormalWeb"/>
         <w:numPr>
           <w:ilvl w:val="0"/>
           <w:numId w:val="17"/>
@@ -3729,6 +3718,7 @@
           <w:rStyle w:val="Heading3Char"/>
           <w:sz w:val="24"/>
         </w:rPr>
+        <w:lastRenderedPageBreak/>
         <w:t>Setting a New Standard in Educational Feedback Utilization</w:t>
       </w:r>
       <w:bookmarkEnd w:id="8"/>
@@ -3924,15 +3914,7 @@
           <w:rFonts w:cs="Calibri"/>
           <w:color w:val="0E101A"/>
         </w:rPr>
-        <w:t xml:space="preserve">In conclusion, the end-user impact of this project extends beyond the immediate improvements in teaching and course content. It signifies a shift towards a more data-driven, responsive, and empathetic approach in education, where student feedback is a key driver of continuous improvement and innovation. This impact has the potential to </w:t>
-      </w:r>
-      <w:r>
-        <w:rPr>
-          <w:rFonts w:cs="Calibri"/>
-          <w:color w:val="0E101A"/>
-        </w:rPr>
-        <w:lastRenderedPageBreak/>
-        <w:t>resonate throughout the entire educational ecosystem, redefining how student feedback is utilized for the betterment of the learning experience.</w:t>
+        <w:t>In conclusion, the end-user impact of this project extends beyond the immediate improvements in teaching and course content. It signifies a shift towards a more data-driven, responsive, and empathetic approach in education, where student feedback is a key driver of continuous improvement and innovation. This impact has the potential to resonate throughout the entire educational ecosystem, redefining how student feedback is utilized for the betterment of the learning experience.</w:t>
       </w:r>
     </w:p>
     <w:p>
@@ -3943,6 +3925,7 @@
       <w:bookmarkStart w:id="14" w:name="_Toc151821689"/>
       <w:bookmarkStart w:id="15" w:name="_Toc151842381"/>
       <w:r>
+        <w:lastRenderedPageBreak/>
         <w:t>Constraints and Requirements</w:t>
       </w:r>
       <w:bookmarkEnd w:id="14"/>
@@ -4061,31 +4044,16 @@
           <w:rFonts w:cs="Calibri"/>
           <w:color w:val="0E101A"/>
         </w:rPr>
-        <w:t xml:space="preserve">For the sentiment analysis model to be deemed reliable and useful, it must not only achieve high accuracy in sentiment classification but also exhibit robustness and generalizability. High accuracy ensures that the model can reliably classify sentiments in student feedback, a fundamental requirement for the model's practical application. Alongside accuracy, the model's robustness is crucial; it needs to effectively handle and interpret different styles and formats of feedback, which can vary widely among students and academic contexts. Furthermore, the model's ability to generalize across various courses and academic settings is essential, as it underscores the model's adaptability and utility in diverse educational environments. This combination of high performance, robustness, and </w:t>
-      </w:r>
-      <w:r>
-        <w:rPr>
-          <w:rFonts w:cs="Calibri"/>
-          <w:color w:val="0E101A"/>
-        </w:rPr>
+        <w:t>For the sentiment analysis model to be deemed reliable and useful, it must not only achieve high accuracy in sentiment classification but also exhibit robustness and generalizability. High accuracy ensures that the model can reliably classify sentiments in student feedback, a fundamental requirement for the model's practical application. Alongside accuracy, the model's robustness is crucial; it needs to effectively handle and interpret different styles and formats of feedback, which can vary widely among students and academic contexts. Furthermore, the model's ability to generalize across various courses and academic settings is essential, as it underscores the model's adaptability and utility in diverse educational environments. This combination of high performance, robustness, and generalizability is key to creating a sentiment analysis tool that is both dependable and broadly applicable in the educational sector.</w:t>
+      </w:r>
+    </w:p>
+    <w:p>
+      <w:pPr>
+        <w:pStyle w:val="Heading3"/>
+      </w:pPr>
+      <w:bookmarkStart w:id="20" w:name="_Toc151842386"/>
+      <w:r>
         <w:lastRenderedPageBreak/>
-        <w:t>generalizability is key to creating a sentiment analysis tool that is both dependable and broadly applicable in the educational sector.</w:t>
-      </w:r>
-    </w:p>
-    <w:p>
-      <w:pPr>
-        <w:rPr>
-          <w:rFonts w:cs="Calibri"/>
-          <w:color w:val="0E101A"/>
-        </w:rPr>
-      </w:pPr>
-    </w:p>
-    <w:p>
-      <w:pPr>
-        <w:pStyle w:val="Heading3"/>
-      </w:pPr>
-      <w:bookmarkStart w:id="20" w:name="_Toc151842386"/>
-      <w:r>
         <w:t>Usability</w:t>
       </w:r>
       <w:bookmarkEnd w:id="20"/>
@@ -4169,7 +4137,6 @@
       <w:pPr>
         <w:pStyle w:val="NormalWeb"/>
         <w:spacing w:before="0" w:beforeAutospacing="0" w:after="0" w:afterAutospacing="0"/>
-        <w:ind w:left="360"/>
         <w:rPr>
           <w:rFonts w:ascii="Calibri" w:hAnsi="Calibri" w:cs="Calibri"/>
           <w:color w:val="0E101A"/>
@@ -4393,8 +4360,22 @@
           <w:rFonts w:ascii="Calibri" w:hAnsi="Calibri" w:cs="Calibri"/>
           <w:color w:val="0E101A"/>
         </w:rPr>
+        <w:t>The primary metric is the model's accuracy, which measures the proportion of predictions the model gets correct, including the initial rating-based classification and the more nuanced sentiment and aspect-based analysis. Precision,</w:t>
+      </w:r>
+      <w:r>
+        <w:rPr>
+          <w:rFonts w:ascii="Calibri" w:hAnsi="Calibri" w:cs="Calibri"/>
+          <w:color w:val="0E101A"/>
+        </w:rPr>
+        <w:t xml:space="preserve"> </w:t>
+      </w:r>
+      <w:r>
+        <w:rPr>
+          <w:rFonts w:ascii="Calibri" w:hAnsi="Calibri" w:cs="Calibri"/>
+          <w:color w:val="0E101A"/>
+        </w:rPr>
         <w:lastRenderedPageBreak/>
-        <w:t>The primary metric is the model's accuracy, which measures the proportion of predictions the model gets correct, including the initial rating-based classification and the more nuanced sentiment and aspect-based analysis. Precision, which assesses the correctness of the positive predictions made by the model, is also crucial, especially in the context of accurately identifying specific sentiments or aspects within the feedback.</w:t>
+        <w:t>which assesses the correctness of the positive predictions made by the model, is also crucial, especially in the context of accurately identifying specific sentiments or aspects within the feedback.</w:t>
       </w:r>
     </w:p>
     <w:p>
@@ -4688,13 +4669,6 @@
     </w:p>
     <w:p>
       <w:pPr>
-        <w:tabs>
-          <w:tab w:val="left" w:pos="2238"/>
-        </w:tabs>
-      </w:pPr>
-    </w:p>
-    <w:p>
-      <w:pPr>
         <w:pStyle w:val="Heading1"/>
         <w:numPr>
           <w:ilvl w:val="0"/>
@@ -4712,13 +4686,7 @@
         <w:jc w:val="both"/>
       </w:pPr>
       <w:r>
-        <w:t>Th</w:t>
-      </w:r>
-      <w:r>
-        <w:t>e solution design</w:t>
-      </w:r>
-      <w:r>
-        <w:t xml:space="preserve"> outlines the comprehensive approach and methodologies we have employed to tackle the intricate challenge of transforming student feedback into actionable insights. The core of this solution lies in the innovative application of neural network models specifically tailored for sentiment analysis in an educational context.</w:t>
+        <w:t>The solution design outlines the comprehensive approach and methodologies we have employed to tackle the intricate challenge of transforming student feedback into actionable insights. The core of this solution lies in the innovative application of neural network models specifically tailored for sentiment analysis in an educational context.</w:t>
       </w:r>
     </w:p>
     <w:p>
@@ -4767,6 +4735,18 @@
         </w:rPr>
         <w:t>The challenge of effectively analyzing student feedback transcends basic sentiment analysis and delves into the nuanced territory that Aspect-Based Sentiment Analysis (ABSA) addresses. Historically, understanding student feedback in education has largely been confined to interpreting quantitative metrics like ratings. While this approach offers a high-level view of student satisfaction, it overlooks the intricate, qualitative insights that are often more telling.</w:t>
       </w:r>
+      <w:r>
+        <w:rPr>
+          <w:rFonts w:cs="Calibri"/>
+        </w:rPr>
+        <w:t xml:space="preserve"> </w:t>
+      </w:r>
+      <w:r>
+        <w:rPr>
+          <w:rFonts w:cs="Calibri"/>
+        </w:rPr>
+        <w:t>In response to this limitation, there have been significant efforts within the field of natural language processing, specifically in sentiment analysis. These efforts, however, traditionally focused on general sentiment classification without considering the specific aspects or themes within the text.</w:t>
+      </w:r>
     </w:p>
     <w:p>
       <w:pPr>
@@ -4787,30 +4767,14 @@
         <w:rPr>
           <w:rFonts w:cs="Calibri"/>
         </w:rPr>
+        <w:t xml:space="preserve">The emergence of ABSA marked a pivotal advancement in sentiment analysis. This approach goes beyond general sentiment classification to identify and evaluate sentiments associated with specific aspects within a text. In the context of student feedback, this means not only discerning whether the feedback is positive or negative but also </w:t>
+      </w:r>
+      <w:r>
+        <w:rPr>
+          <w:rFonts w:cs="Calibri"/>
+        </w:rPr>
         <w:lastRenderedPageBreak/>
-        <w:t>In response to this limitation, there have been significant efforts within the field of natural language processing, specifically in sentiment analysis. These efforts, however, traditionally focused on general sentiment classification without considering the specific aspects or themes within the text.</w:t>
-      </w:r>
-    </w:p>
-    <w:p>
-      <w:pPr>
-        <w:jc w:val="both"/>
-        <w:rPr>
-          <w:rFonts w:cs="Calibri"/>
-        </w:rPr>
-      </w:pPr>
-    </w:p>
-    <w:p>
-      <w:pPr>
-        <w:jc w:val="both"/>
-        <w:rPr>
-          <w:rFonts w:cs="Calibri"/>
-        </w:rPr>
-      </w:pPr>
-      <w:r>
-        <w:rPr>
-          <w:rFonts w:cs="Calibri"/>
-        </w:rPr>
-        <w:t>The emergence of ABSA marked a pivotal advancement in sentiment analysis. This approach goes beyond general sentiment classification to identify and evaluate sentiments associated with specific aspects within a text. In the context of student feedback, this means not only discerning whether the feedback is positive or negative but also understanding which aspects of the educational experience (such as teaching quality, course content, or learning resources) are being praised or criticized.</w:t>
+        <w:t>understanding which aspects of the educational experience (such as teaching quality, course content, or learning resources) are being praised or criticized.</w:t>
       </w:r>
     </w:p>
     <w:p>
@@ -5055,22 +5019,29 @@
           <w:color w:val="0E101A"/>
           <w:u w:val="single"/>
         </w:rPr>
+        <w:t>First Tier - Rating-Based Classification</w:t>
+      </w:r>
+      <w:r>
+        <w:rPr>
+          <w:rFonts w:cs="Calibri"/>
+          <w:color w:val="0E101A"/>
+        </w:rPr>
+        <w:t xml:space="preserve">: </w:t>
+      </w:r>
+      <w:r>
+        <w:rPr>
+          <w:rFonts w:cs="Calibri"/>
+          <w:color w:val="0E101A"/>
+        </w:rPr>
+        <w:t xml:space="preserve">The foundational layer of our analysis framework is the Rating-Based Classification. This tier employs a Long Short-Term Memory (LSTM) network, a Recurrent Neural Network (RNN) well-suited for processing sequential data like text. The LSTM model is trained to correlate specific linguistic patterns and phrases found in student feedback with a corresponding rating on a 1-5 scale. This involves recognizing various expressions and intensities of sentiments that students typically use to convey their satisfaction or dissatisfaction. The output from this tier is a broad yet essential categorization of feedback, laying the groundwork for deeper sentiment analysis. This categorization is crucial for educators </w:t>
+      </w:r>
+      <w:r>
+        <w:rPr>
+          <w:rFonts w:cs="Calibri"/>
+          <w:color w:val="0E101A"/>
+        </w:rPr>
         <w:lastRenderedPageBreak/>
-        <w:t>First Tier - Rating-Based Classification</w:t>
-      </w:r>
-      <w:r>
-        <w:rPr>
-          <w:rFonts w:cs="Calibri"/>
-          <w:color w:val="0E101A"/>
-        </w:rPr>
-        <w:t xml:space="preserve">: </w:t>
-      </w:r>
-      <w:r>
-        <w:rPr>
-          <w:rFonts w:cs="Calibri"/>
-          <w:color w:val="0E101A"/>
-        </w:rPr>
-        <w:t>The foundational layer of our analysis framework is the Rating-Based Classification. This tier employs a Long Short-Term Memory (LSTM) network, a Recurrent Neural Network (RNN) well-suited for processing sequential data like text. The LSTM model is trained to correlate specific linguistic patterns and phrases found in student feedback with a corresponding rating on a 1-5 scale. This involves recognizing various expressions and intensities of sentiments that students typically use to convey their satisfaction or dissatisfaction. The output from this tier is a broad yet essential categorization of feedback, laying the groundwork for deeper sentiment analysis. This categorization is crucial for educators as it provides an immediate and generalized understanding of student sentiment, categorizing feedback into easily interpretable rating levels</w:t>
+        <w:t>as it provides an immediate and generalized understanding of student sentiment, categorizing feedback into easily interpretable rating levels</w:t>
       </w:r>
       <w:r>
         <w:rPr>
@@ -8778,6 +8749,7 @@
   <w:style w:type="character" w:default="1" w:styleId="DefaultParagraphFont">
     <w:name w:val="Default Paragraph Font"/>
     <w:uiPriority w:val="1"/>
+    <w:semiHidden/>
     <w:unhideWhenUsed/>
   </w:style>
   <w:style w:type="table" w:default="1" w:styleId="TableNormal">

</xml_diff>